<commit_message>
Finished Hashing file. Closes #2
</commit_message>
<xml_diff>
--- a/Hashing.docx
+++ b/Hashing.docx
@@ -766,73 +766,98 @@
           <w:sz w:val="28"/>
           <w:szCs w:val="28"/>
         </w:rPr>
-        <w:t>” and sequence of keys as 50, 700, 76, 85, 92, 73, 101.</w:t>
-      </w:r>
-    </w:p>
-    <w:p>
-      <w:pPr>
-        <w:ind w:firstLine="720"/>
-        <w:rPr>
-          <w:rFonts w:ascii="Times New Roman" w:hAnsi="Times New Roman" w:cs="Times New Roman"/>
-          <w:sz w:val="28"/>
-          <w:szCs w:val="28"/>
-        </w:rPr>
-      </w:pPr>
-      <w:r>
-        <w:rPr>
-          <w:noProof/>
-        </w:rPr>
-        <w:drawing>
-          <wp:inline distT="0" distB="0" distL="0" distR="0" wp14:anchorId="2A9E2525" wp14:editId="0F9048FD">
-            <wp:extent cx="5189220" cy="4107180"/>
-            <wp:effectExtent l="0" t="0" r="0" b="7620"/>
-            <wp:docPr id="1" name="Picture 1" descr="Lightbox"/>
-            <wp:cNvGraphicFramePr>
-              <a:graphicFrameLocks xmlns:a="http://schemas.openxmlformats.org/drawingml/2006/main" noChangeAspect="1"/>
-            </wp:cNvGraphicFramePr>
-            <a:graphic xmlns:a="http://schemas.openxmlformats.org/drawingml/2006/main">
-              <a:graphicData uri="http://schemas.openxmlformats.org/drawingml/2006/picture">
-                <pic:pic xmlns:pic="http://schemas.openxmlformats.org/drawingml/2006/picture">
-                  <pic:nvPicPr>
-                    <pic:cNvPr id="0" name="Picture 1" descr="Lightbox"/>
-                    <pic:cNvPicPr>
-                      <a:picLocks noChangeAspect="1" noChangeArrowheads="1"/>
-                    </pic:cNvPicPr>
-                  </pic:nvPicPr>
-                  <pic:blipFill>
-                    <a:blip r:embed="rId8">
-                      <a:extLst>
-                        <a:ext uri="{28A0092B-C50C-407E-A947-70E740481C1C}">
-                          <a14:useLocalDpi xmlns:a14="http://schemas.microsoft.com/office/drawing/2010/main" val="0"/>
-                        </a:ext>
-                      </a:extLst>
-                    </a:blip>
-                    <a:srcRect/>
-                    <a:stretch>
-                      <a:fillRect/>
-                    </a:stretch>
-                  </pic:blipFill>
-                  <pic:spPr bwMode="auto">
-                    <a:xfrm>
-                      <a:off x="0" y="0"/>
-                      <a:ext cx="5189220" cy="4107180"/>
-                    </a:xfrm>
-                    <a:prstGeom prst="rect">
-                      <a:avLst/>
-                    </a:prstGeom>
-                    <a:noFill/>
-                    <a:ln>
-                      <a:noFill/>
-                    </a:ln>
-                  </pic:spPr>
-                </pic:pic>
-              </a:graphicData>
-            </a:graphic>
-          </wp:inline>
-        </w:drawing>
-      </w:r>
-    </w:p>
-    <w:bookmarkStart w:id="0" w:name="_MON_1690544155"/>
+        <w:t xml:space="preserve">” and sequence of keys as </w:t>
+      </w:r>
+      <w:r>
+        <w:rPr>
+          <w:rFonts w:ascii="Times New Roman" w:hAnsi="Times New Roman" w:cs="Times New Roman"/>
+          <w:sz w:val="28"/>
+          <w:szCs w:val="28"/>
+        </w:rPr>
+        <w:t>101</w:t>
+      </w:r>
+      <w:r>
+        <w:rPr>
+          <w:rFonts w:ascii="Times New Roman" w:hAnsi="Times New Roman" w:cs="Times New Roman"/>
+          <w:sz w:val="28"/>
+          <w:szCs w:val="28"/>
+        </w:rPr>
+        <w:t>, 693</w:t>
+      </w:r>
+      <w:r>
+        <w:rPr>
+          <w:rFonts w:ascii="Times New Roman" w:hAnsi="Times New Roman" w:cs="Times New Roman"/>
+          <w:sz w:val="28"/>
+          <w:szCs w:val="28"/>
+        </w:rPr>
+        <w:t>,</w:t>
+      </w:r>
+      <w:r>
+        <w:rPr>
+          <w:rFonts w:ascii="Times New Roman" w:hAnsi="Times New Roman" w:cs="Times New Roman"/>
+          <w:sz w:val="28"/>
+          <w:szCs w:val="28"/>
+        </w:rPr>
+        <w:t xml:space="preserve"> 57,</w:t>
+      </w:r>
+      <w:r>
+        <w:rPr>
+          <w:rFonts w:ascii="Times New Roman" w:hAnsi="Times New Roman" w:cs="Times New Roman"/>
+          <w:sz w:val="28"/>
+          <w:szCs w:val="28"/>
+        </w:rPr>
+        <w:t xml:space="preserve"> </w:t>
+      </w:r>
+      <w:r>
+        <w:rPr>
+          <w:rFonts w:ascii="Times New Roman" w:hAnsi="Times New Roman" w:cs="Times New Roman"/>
+          <w:sz w:val="28"/>
+          <w:szCs w:val="28"/>
+        </w:rPr>
+        <w:t>8</w:t>
+      </w:r>
+      <w:r>
+        <w:rPr>
+          <w:rFonts w:ascii="Times New Roman" w:hAnsi="Times New Roman" w:cs="Times New Roman"/>
+          <w:sz w:val="28"/>
+          <w:szCs w:val="28"/>
+        </w:rPr>
+        <w:t>4</w:t>
+      </w:r>
+      <w:r>
+        <w:rPr>
+          <w:rFonts w:ascii="Times New Roman" w:hAnsi="Times New Roman" w:cs="Times New Roman"/>
+          <w:sz w:val="28"/>
+          <w:szCs w:val="28"/>
+        </w:rPr>
+        <w:t>, 9</w:t>
+      </w:r>
+      <w:r>
+        <w:rPr>
+          <w:rFonts w:ascii="Times New Roman" w:hAnsi="Times New Roman" w:cs="Times New Roman"/>
+          <w:sz w:val="28"/>
+          <w:szCs w:val="28"/>
+        </w:rPr>
+        <w:t>4</w:t>
+      </w:r>
+      <w:r>
+        <w:rPr>
+          <w:rFonts w:ascii="Times New Roman" w:hAnsi="Times New Roman" w:cs="Times New Roman"/>
+          <w:sz w:val="28"/>
+          <w:szCs w:val="28"/>
+        </w:rPr>
+        <w:t>, 73</w:t>
+      </w:r>
+      <w:r>
+        <w:rPr>
+          <w:rFonts w:ascii="Times New Roman" w:hAnsi="Times New Roman" w:cs="Times New Roman"/>
+          <w:sz w:val="28"/>
+          <w:szCs w:val="28"/>
+        </w:rPr>
+        <w:t>.</w:t>
+      </w:r>
+    </w:p>
+    <w:bookmarkStart w:id="0" w:name="_MON_1690631144"/>
     <w:bookmarkEnd w:id="0"/>
     <w:p>
       <w:pPr>
@@ -840,17 +865,15 @@
           <w:rFonts w:ascii="Times New Roman" w:hAnsi="Times New Roman" w:cs="Times New Roman"/>
           <w:sz w:val="28"/>
           <w:szCs w:val="28"/>
-          <w:u w:val="single"/>
-        </w:rPr>
-      </w:pPr>
-      <w:r>
-        <w:rPr>
-          <w:rFonts w:ascii="Times New Roman" w:hAnsi="Times New Roman" w:cs="Times New Roman"/>
-          <w:sz w:val="28"/>
-          <w:szCs w:val="28"/>
-          <w:u w:val="single"/>
-        </w:rPr>
-        <w:object w:dxaOrig="9360" w:dyaOrig="12960" w14:anchorId="05A20CEE">
+        </w:rPr>
+      </w:pPr>
+      <w:r>
+        <w:rPr>
+          <w:rFonts w:ascii="Times New Roman" w:hAnsi="Times New Roman" w:cs="Times New Roman"/>
+          <w:sz w:val="28"/>
+          <w:szCs w:val="28"/>
+        </w:rPr>
+        <w:object w:dxaOrig="9720" w:dyaOrig="7800" w14:anchorId="72DADEFB">
           <v:shapetype id="_x0000_t75" coordsize="21600,21600" o:spt="75" o:preferrelative="t" path="m@4@5l@4@11@9@11@9@5xe" filled="f" stroked="f">
             <v:stroke joinstyle="miter"/>
             <v:formulas>
@@ -870,10 +893,10 @@
             <v:path o:extrusionok="f" gradientshapeok="t" o:connecttype="rect"/>
             <o:lock v:ext="edit" aspectratio="t"/>
           </v:shapetype>
-          <v:shape id="_x0000_i1025" type="#_x0000_t75" style="width:468pt;height:667.45pt" o:ole="">
-            <v:imagedata r:id="rId9" o:title=""/>
+          <v:shape id="_x0000_i1025" type="#_x0000_t75" style="width:486pt;height:390pt" o:ole="">
+            <v:imagedata r:id="rId8" o:title=""/>
           </v:shape>
-          <o:OLEObject Type="Embed" ProgID="Word.OpenDocumentText.12" ShapeID="_x0000_i1025" DrawAspect="Content" ObjectID="_1690554489" r:id="rId10"/>
+          <o:OLEObject Type="Embed" ProgID="Word.OpenDocumentText.12" ShapeID="_x0000_i1025" DrawAspect="Content" ObjectID="_1690632649" r:id="rId9"/>
         </w:object>
       </w:r>
     </w:p>
@@ -883,15 +906,25 @@
           <w:rFonts w:ascii="Times New Roman" w:hAnsi="Times New Roman" w:cs="Times New Roman"/>
           <w:sz w:val="28"/>
           <w:szCs w:val="28"/>
-        </w:rPr>
-      </w:pPr>
-      <w:r>
-        <w:rPr>
-          <w:rFonts w:ascii="Times New Roman" w:hAnsi="Times New Roman" w:cs="Times New Roman"/>
-          <w:sz w:val="28"/>
-          <w:szCs w:val="28"/>
           <w:u w:val="single"/>
         </w:rPr>
+      </w:pPr>
+    </w:p>
+    <w:p>
+      <w:pPr>
+        <w:rPr>
+          <w:rFonts w:ascii="Times New Roman" w:hAnsi="Times New Roman" w:cs="Times New Roman"/>
+          <w:sz w:val="28"/>
+          <w:szCs w:val="28"/>
+        </w:rPr>
+      </w:pPr>
+      <w:r>
+        <w:rPr>
+          <w:rFonts w:ascii="Times New Roman" w:hAnsi="Times New Roman" w:cs="Times New Roman"/>
+          <w:sz w:val="28"/>
+          <w:szCs w:val="28"/>
+          <w:u w:val="single"/>
+        </w:rPr>
         <w:t>Advantages</w:t>
       </w:r>
       <w:r>
@@ -905,6 +938,7 @@
     </w:p>
     <w:p>
       <w:pPr>
+        <w:ind w:firstLine="720"/>
         <w:rPr>
           <w:rFonts w:ascii="Times New Roman" w:hAnsi="Times New Roman" w:cs="Times New Roman"/>
           <w:sz w:val="28"/>
@@ -938,6 +972,7 @@
     </w:p>
     <w:p>
       <w:pPr>
+        <w:ind w:firstLine="720"/>
         <w:rPr>
           <w:rFonts w:ascii="Times New Roman" w:hAnsi="Times New Roman" w:cs="Times New Roman"/>
           <w:sz w:val="28"/>
@@ -997,6 +1032,7 @@
     </w:p>
     <w:p>
       <w:pPr>
+        <w:ind w:firstLine="720"/>
         <w:rPr>
           <w:rFonts w:ascii="Times New Roman" w:hAnsi="Times New Roman" w:cs="Times New Roman"/>
           <w:sz w:val="28"/>
@@ -1048,6 +1084,7 @@
     </w:p>
     <w:p>
       <w:pPr>
+        <w:ind w:firstLine="720"/>
         <w:rPr>
           <w:rFonts w:ascii="Times New Roman" w:hAnsi="Times New Roman" w:cs="Times New Roman"/>
           <w:sz w:val="28"/>
@@ -1081,6 +1118,7 @@
     </w:p>
     <w:p>
       <w:pPr>
+        <w:ind w:firstLine="720"/>
         <w:rPr>
           <w:rFonts w:ascii="Times New Roman" w:hAnsi="Times New Roman" w:cs="Times New Roman"/>
           <w:sz w:val="28"/>
@@ -1130,6 +1168,7 @@
     </w:p>
     <w:p>
       <w:pPr>
+        <w:ind w:firstLine="720"/>
         <w:rPr>
           <w:rFonts w:ascii="Times New Roman" w:hAnsi="Times New Roman" w:cs="Times New Roman"/>
           <w:sz w:val="28"/>
@@ -1163,6 +1202,7 @@
     </w:p>
     <w:p>
       <w:pPr>
+        <w:ind w:firstLine="720"/>
         <w:rPr>
           <w:rFonts w:ascii="Times New Roman" w:hAnsi="Times New Roman" w:cs="Times New Roman"/>
           <w:sz w:val="28"/>
@@ -2519,70 +2559,59 @@
           <w:sz w:val="28"/>
           <w:szCs w:val="28"/>
         </w:rPr>
-        <w:t>” and a sequence of keys as 50, 700, 76, 85, 92, 73, 101.</w:t>
-      </w:r>
-    </w:p>
-    <w:p>
-      <w:pPr>
-        <w:rPr>
-          <w:rFonts w:ascii="Times New Roman" w:hAnsi="Times New Roman" w:cs="Times New Roman"/>
-          <w:sz w:val="28"/>
-          <w:szCs w:val="28"/>
-        </w:rPr>
-      </w:pPr>
-      <w:r>
-        <w:rPr>
-          <w:noProof/>
-        </w:rPr>
-        <w:drawing>
-          <wp:inline distT="0" distB="0" distL="0" distR="0" wp14:anchorId="25A421EF" wp14:editId="6652E95E">
-            <wp:extent cx="6057900" cy="4977645"/>
-            <wp:effectExtent l="0" t="0" r="0" b="0"/>
-            <wp:docPr id="3" name="Picture 3" descr="Lightbox"/>
-            <wp:cNvGraphicFramePr>
-              <a:graphicFrameLocks xmlns:a="http://schemas.openxmlformats.org/drawingml/2006/main" noChangeAspect="1"/>
-            </wp:cNvGraphicFramePr>
-            <a:graphic xmlns:a="http://schemas.openxmlformats.org/drawingml/2006/main">
-              <a:graphicData uri="http://schemas.openxmlformats.org/drawingml/2006/picture">
-                <pic:pic xmlns:pic="http://schemas.openxmlformats.org/drawingml/2006/picture">
-                  <pic:nvPicPr>
-                    <pic:cNvPr id="0" name="Picture 3" descr="Lightbox"/>
-                    <pic:cNvPicPr>
-                      <a:picLocks noChangeAspect="1" noChangeArrowheads="1"/>
-                    </pic:cNvPicPr>
-                  </pic:nvPicPr>
-                  <pic:blipFill>
-                    <a:blip r:embed="rId11">
-                      <a:extLst>
-                        <a:ext uri="{28A0092B-C50C-407E-A947-70E740481C1C}">
-                          <a14:useLocalDpi xmlns:a14="http://schemas.microsoft.com/office/drawing/2010/main" val="0"/>
-                        </a:ext>
-                      </a:extLst>
-                    </a:blip>
-                    <a:srcRect/>
-                    <a:stretch>
-                      <a:fillRect/>
-                    </a:stretch>
-                  </pic:blipFill>
-                  <pic:spPr bwMode="auto">
-                    <a:xfrm>
-                      <a:off x="0" y="0"/>
-                      <a:ext cx="6090297" cy="5004265"/>
-                    </a:xfrm>
-                    <a:prstGeom prst="rect">
-                      <a:avLst/>
-                    </a:prstGeom>
-                    <a:noFill/>
-                    <a:ln>
-                      <a:noFill/>
-                    </a:ln>
-                  </pic:spPr>
-                </pic:pic>
-              </a:graphicData>
-            </a:graphic>
-          </wp:inline>
-        </w:drawing>
-      </w:r>
+        <w:t>” and a sequence of keys as 50, 700, 76, 85, 92</w:t>
+      </w:r>
+      <w:r>
+        <w:rPr>
+          <w:rFonts w:ascii="Times New Roman" w:hAnsi="Times New Roman" w:cs="Times New Roman"/>
+          <w:sz w:val="28"/>
+          <w:szCs w:val="28"/>
+        </w:rPr>
+        <w:t>.</w:t>
+      </w:r>
+    </w:p>
+    <w:bookmarkStart w:id="1" w:name="_MON_1690631093"/>
+    <w:bookmarkEnd w:id="1"/>
+    <w:p>
+      <w:pPr>
+        <w:rPr>
+          <w:rFonts w:ascii="Times New Roman" w:hAnsi="Times New Roman" w:cs="Times New Roman"/>
+          <w:sz w:val="28"/>
+          <w:szCs w:val="28"/>
+        </w:rPr>
+      </w:pPr>
+      <w:r>
+        <w:rPr>
+          <w:rFonts w:ascii="Times New Roman" w:hAnsi="Times New Roman" w:cs="Times New Roman"/>
+          <w:sz w:val="28"/>
+          <w:szCs w:val="28"/>
+        </w:rPr>
+        <w:object w:dxaOrig="9432" w:dyaOrig="7710" w14:anchorId="040347E0">
+          <v:shape id="_x0000_i1026" type="#_x0000_t75" style="width:471.6pt;height:385.5pt" o:ole="">
+            <v:imagedata r:id="rId10" o:title=""/>
+          </v:shape>
+          <o:OLEObject Type="Embed" ProgID="Word.OpenDocumentText.12" ShapeID="_x0000_i1026" DrawAspect="Content" ObjectID="_1690632650" r:id="rId11"/>
+        </w:object>
+      </w:r>
+    </w:p>
+    <w:p>
+      <w:pPr>
+        <w:ind w:firstLine="720"/>
+        <w:rPr>
+          <w:rFonts w:ascii="Times New Roman" w:hAnsi="Times New Roman" w:cs="Times New Roman"/>
+          <w:sz w:val="28"/>
+          <w:szCs w:val="28"/>
+        </w:rPr>
+      </w:pPr>
+    </w:p>
+    <w:p>
+      <w:pPr>
+        <w:rPr>
+          <w:rFonts w:ascii="Times New Roman" w:hAnsi="Times New Roman" w:cs="Times New Roman"/>
+          <w:sz w:val="28"/>
+          <w:szCs w:val="28"/>
+        </w:rPr>
+      </w:pPr>
     </w:p>
     <w:p>
       <w:pPr>
@@ -2673,8 +2702,6 @@
         <w:t>Two records only have the same collision chain if their initial position is the same.</w:t>
       </w:r>
     </w:p>
-    <w:bookmarkStart w:id="1" w:name="_MON_1690544597"/>
-    <w:bookmarkEnd w:id="1"/>
     <w:p>
       <w:pPr>
         <w:ind w:left="360"/>
@@ -2684,19 +2711,6 @@
           <w:szCs w:val="28"/>
         </w:rPr>
       </w:pPr>
-      <w:r>
-        <w:rPr>
-          <w:rFonts w:ascii="Times New Roman" w:hAnsi="Times New Roman" w:cs="Times New Roman"/>
-          <w:sz w:val="28"/>
-          <w:szCs w:val="28"/>
-        </w:rPr>
-        <w:object w:dxaOrig="9552" w:dyaOrig="7680" w14:anchorId="0A65B541">
-          <v:shape id="_x0000_i1026" type="#_x0000_t75" style="width:477.6pt;height:384pt" o:ole="">
-            <v:imagedata r:id="rId12" o:title=""/>
-          </v:shape>
-          <o:OLEObject Type="Embed" ProgID="Word.OpenDocumentText.12" ShapeID="_x0000_i1026" DrawAspect="Content" ObjectID="_1690554490" r:id="rId13"/>
-        </w:object>
-      </w:r>
     </w:p>
     <w:p>
       <w:pPr>
@@ -4172,7 +4186,85 @@
         </w:rPr>
       </w:pPr>
     </w:p>
-    <w:bookmarkStart w:id="2" w:name="_MON_1690545081"/>
+    <w:p>
+      <w:pPr>
+        <w:rPr>
+          <w:rFonts w:ascii="Times New Roman" w:hAnsi="Times New Roman" w:cs="Times New Roman"/>
+          <w:sz w:val="28"/>
+          <w:szCs w:val="28"/>
+        </w:rPr>
+      </w:pPr>
+    </w:p>
+    <w:p>
+      <w:pPr>
+        <w:ind w:firstLine="720"/>
+        <w:rPr>
+          <w:rFonts w:ascii="Times New Roman" w:hAnsi="Times New Roman" w:cs="Times New Roman"/>
+          <w:sz w:val="28"/>
+          <w:szCs w:val="28"/>
+        </w:rPr>
+      </w:pPr>
+      <w:r>
+        <w:rPr>
+          <w:rFonts w:ascii="Times New Roman" w:hAnsi="Times New Roman" w:cs="Times New Roman"/>
+          <w:sz w:val="28"/>
+          <w:szCs w:val="28"/>
+        </w:rPr>
+        <w:t>Let us consider a simple hash function as “</w:t>
+      </w:r>
+      <w:r>
+        <w:rPr>
+          <w:rFonts w:ascii="Times New Roman" w:hAnsi="Times New Roman" w:cs="Times New Roman"/>
+          <w:b/>
+          <w:bCs/>
+          <w:sz w:val="28"/>
+          <w:szCs w:val="28"/>
+        </w:rPr>
+        <w:t>key mod 7</w:t>
+      </w:r>
+      <w:r>
+        <w:rPr>
+          <w:rFonts w:ascii="Times New Roman" w:hAnsi="Times New Roman" w:cs="Times New Roman"/>
+          <w:sz w:val="28"/>
+          <w:szCs w:val="28"/>
+        </w:rPr>
+        <w:t>” and a sequence of keys as 76,</w:t>
+      </w:r>
+      <w:r>
+        <w:rPr>
+          <w:rFonts w:ascii="Times New Roman" w:hAnsi="Times New Roman" w:cs="Times New Roman"/>
+          <w:sz w:val="28"/>
+          <w:szCs w:val="28"/>
+        </w:rPr>
+        <w:t xml:space="preserve"> 40, 48,</w:t>
+      </w:r>
+      <w:r>
+        <w:rPr>
+          <w:rFonts w:ascii="Times New Roman" w:hAnsi="Times New Roman" w:cs="Times New Roman"/>
+          <w:sz w:val="28"/>
+          <w:szCs w:val="28"/>
+        </w:rPr>
+        <w:t xml:space="preserve"> 5, </w:t>
+      </w:r>
+      <w:r>
+        <w:rPr>
+          <w:rFonts w:ascii="Times New Roman" w:hAnsi="Times New Roman" w:cs="Times New Roman"/>
+          <w:sz w:val="28"/>
+          <w:szCs w:val="28"/>
+        </w:rPr>
+        <w:t>55.</w:t>
+      </w:r>
+    </w:p>
+    <w:p>
+      <w:pPr>
+        <w:rPr>
+          <w:rFonts w:ascii="Times New Roman" w:hAnsi="Times New Roman" w:cs="Times New Roman"/>
+          <w:sz w:val="28"/>
+          <w:szCs w:val="28"/>
+        </w:rPr>
+      </w:pPr>
+    </w:p>
+    <w:bookmarkStart w:id="2" w:name="_MON_1690632270"/>
     <w:bookmarkEnd w:id="2"/>
     <w:p>
       <w:pPr>
@@ -4188,11 +4280,11 @@
           <w:sz w:val="28"/>
           <w:szCs w:val="28"/>
         </w:rPr>
-        <w:object w:dxaOrig="9390" w:dyaOrig="9870" w14:anchorId="40E9BF2F">
-          <v:shape id="_x0000_i1027" type="#_x0000_t75" style="width:469.5pt;height:493.5pt" o:ole="">
-            <v:imagedata r:id="rId14" o:title=""/>
+        <w:object w:dxaOrig="9396" w:dyaOrig="6990" w14:anchorId="1484EF26">
+          <v:shape id="_x0000_i1027" type="#_x0000_t75" style="width:469.8pt;height:349.5pt" o:ole="">
+            <v:imagedata r:id="rId12" o:title=""/>
           </v:shape>
-          <o:OLEObject Type="Embed" ProgID="Word.OpenDocumentText.12" ShapeID="_x0000_i1027" DrawAspect="Content" ObjectID="_1690554491" r:id="rId15"/>
+          <o:OLEObject Type="Embed" ProgID="Word.OpenDocumentText.12" ShapeID="_x0000_i1027" DrawAspect="Content" ObjectID="_1690632651" r:id="rId13"/>
         </w:object>
       </w:r>
     </w:p>
@@ -5405,78 +5497,151 @@
     </w:p>
     <w:p>
       <w:pPr>
-        <w:pStyle w:val="ListParagraph"/>
-        <w:ind w:left="1440"/>
-        <w:rPr>
-          <w:rFonts w:ascii="Times New Roman" w:hAnsi="Times New Roman" w:cs="Times New Roman"/>
-          <w:sz w:val="28"/>
-          <w:szCs w:val="28"/>
-        </w:rPr>
-      </w:pPr>
-      <w:r>
-        <w:rPr>
-          <w:noProof/>
-        </w:rPr>
-        <w:drawing>
-          <wp:inline distT="0" distB="0" distL="0" distR="0" wp14:anchorId="165FE6C4" wp14:editId="1C48B00F">
-            <wp:extent cx="4602480" cy="4594860"/>
-            <wp:effectExtent l="0" t="0" r="7620" b="0"/>
-            <wp:docPr id="9" name="Picture 9" descr="Lightbox"/>
-            <wp:cNvGraphicFramePr>
-              <a:graphicFrameLocks xmlns:a="http://schemas.openxmlformats.org/drawingml/2006/main" noChangeAspect="1"/>
-            </wp:cNvGraphicFramePr>
-            <a:graphic xmlns:a="http://schemas.openxmlformats.org/drawingml/2006/main">
-              <a:graphicData uri="http://schemas.openxmlformats.org/drawingml/2006/picture">
-                <pic:pic xmlns:pic="http://schemas.openxmlformats.org/drawingml/2006/picture">
-                  <pic:nvPicPr>
-                    <pic:cNvPr id="0" name="Picture 22" descr="Lightbox"/>
-                    <pic:cNvPicPr>
-                      <a:picLocks noChangeAspect="1" noChangeArrowheads="1"/>
-                    </pic:cNvPicPr>
-                  </pic:nvPicPr>
-                  <pic:blipFill>
-                    <a:blip r:embed="rId16">
-                      <a:extLst>
-                        <a:ext uri="{28A0092B-C50C-407E-A947-70E740481C1C}">
-                          <a14:useLocalDpi xmlns:a14="http://schemas.microsoft.com/office/drawing/2010/main" val="0"/>
-                        </a:ext>
-                      </a:extLst>
-                    </a:blip>
-                    <a:srcRect/>
-                    <a:stretch>
-                      <a:fillRect/>
-                    </a:stretch>
-                  </pic:blipFill>
-                  <pic:spPr bwMode="auto">
-                    <a:xfrm>
-                      <a:off x="0" y="0"/>
-                      <a:ext cx="4602480" cy="4594860"/>
-                    </a:xfrm>
-                    <a:prstGeom prst="rect">
-                      <a:avLst/>
-                    </a:prstGeom>
-                    <a:noFill/>
-                    <a:ln>
-                      <a:noFill/>
-                    </a:ln>
-                  </pic:spPr>
-                </pic:pic>
-              </a:graphicData>
-            </a:graphic>
-          </wp:inline>
-        </w:drawing>
-      </w:r>
-    </w:p>
-    <w:p>
-      <w:pPr>
-        <w:rPr>
-          <w:rFonts w:ascii="Times New Roman" w:hAnsi="Times New Roman" w:cs="Times New Roman"/>
-          <w:sz w:val="28"/>
-          <w:szCs w:val="28"/>
-        </w:rPr>
-      </w:pPr>
-    </w:p>
-    <w:bookmarkStart w:id="3" w:name="_MON_1690545408"/>
+        <w:ind w:firstLine="720"/>
+        <w:rPr>
+          <w:rFonts w:ascii="Times New Roman" w:hAnsi="Times New Roman" w:cs="Times New Roman"/>
+          <w:sz w:val="28"/>
+          <w:szCs w:val="28"/>
+        </w:rPr>
+      </w:pPr>
+      <w:r>
+        <w:rPr>
+          <w:rFonts w:ascii="Times New Roman" w:hAnsi="Times New Roman" w:cs="Times New Roman"/>
+          <w:sz w:val="28"/>
+          <w:szCs w:val="28"/>
+        </w:rPr>
+        <w:t xml:space="preserve">Let us consider </w:t>
+      </w:r>
+      <w:r>
+        <w:rPr>
+          <w:rFonts w:ascii="Times New Roman" w:hAnsi="Times New Roman" w:cs="Times New Roman"/>
+          <w:sz w:val="28"/>
+          <w:szCs w:val="28"/>
+        </w:rPr>
+        <w:t>2</w:t>
+      </w:r>
+      <w:r>
+        <w:rPr>
+          <w:rFonts w:ascii="Times New Roman" w:hAnsi="Times New Roman" w:cs="Times New Roman"/>
+          <w:sz w:val="28"/>
+          <w:szCs w:val="28"/>
+        </w:rPr>
+        <w:t xml:space="preserve"> simple hash function</w:t>
+      </w:r>
+      <w:r>
+        <w:rPr>
+          <w:rFonts w:ascii="Times New Roman" w:hAnsi="Times New Roman" w:cs="Times New Roman"/>
+          <w:sz w:val="28"/>
+          <w:szCs w:val="28"/>
+        </w:rPr>
+        <w:t>s</w:t>
+      </w:r>
+      <w:r>
+        <w:rPr>
+          <w:rFonts w:ascii="Times New Roman" w:hAnsi="Times New Roman" w:cs="Times New Roman"/>
+          <w:sz w:val="28"/>
+          <w:szCs w:val="28"/>
+        </w:rPr>
+        <w:t xml:space="preserve"> </w:t>
+      </w:r>
+      <w:r>
+        <w:rPr>
+          <w:rFonts w:ascii="Times New Roman" w:hAnsi="Times New Roman" w:cs="Times New Roman"/>
+          <w:sz w:val="28"/>
+          <w:szCs w:val="28"/>
+        </w:rPr>
+        <w:t>as</w:t>
+      </w:r>
+      <w:r>
+        <w:rPr>
+          <w:rFonts w:ascii="Times New Roman" w:hAnsi="Times New Roman" w:cs="Times New Roman"/>
+          <w:sz w:val="28"/>
+          <w:szCs w:val="28"/>
+        </w:rPr>
+        <w:t xml:space="preserve"> “</w:t>
+      </w:r>
+      <w:r>
+        <w:rPr>
+          <w:rFonts w:ascii="Times New Roman" w:hAnsi="Times New Roman" w:cs="Times New Roman"/>
+          <w:b/>
+          <w:bCs/>
+          <w:sz w:val="28"/>
+          <w:szCs w:val="28"/>
+        </w:rPr>
+        <w:t xml:space="preserve">key mod </w:t>
+      </w:r>
+      <w:r>
+        <w:rPr>
+          <w:rFonts w:ascii="Times New Roman" w:hAnsi="Times New Roman" w:cs="Times New Roman"/>
+          <w:b/>
+          <w:bCs/>
+          <w:sz w:val="28"/>
+          <w:szCs w:val="28"/>
+        </w:rPr>
+        <w:t>13</w:t>
+      </w:r>
+      <w:r>
+        <w:rPr>
+          <w:rFonts w:ascii="Times New Roman" w:hAnsi="Times New Roman" w:cs="Times New Roman"/>
+          <w:sz w:val="28"/>
+          <w:szCs w:val="28"/>
+        </w:rPr>
+        <w:t>”</w:t>
+      </w:r>
+      <w:r>
+        <w:rPr>
+          <w:rFonts w:ascii="Times New Roman" w:hAnsi="Times New Roman" w:cs="Times New Roman"/>
+          <w:sz w:val="28"/>
+          <w:szCs w:val="28"/>
+        </w:rPr>
+        <w:t xml:space="preserve"> and “</w:t>
+      </w:r>
+      <w:r>
+        <w:rPr>
+          <w:rFonts w:ascii="Times New Roman" w:hAnsi="Times New Roman" w:cs="Times New Roman"/>
+          <w:b/>
+          <w:bCs/>
+          <w:sz w:val="28"/>
+          <w:szCs w:val="28"/>
+        </w:rPr>
+        <w:t>key mod 7</w:t>
+      </w:r>
+      <w:r>
+        <w:rPr>
+          <w:rFonts w:ascii="Times New Roman" w:hAnsi="Times New Roman" w:cs="Times New Roman"/>
+          <w:sz w:val="28"/>
+          <w:szCs w:val="28"/>
+        </w:rPr>
+        <w:t xml:space="preserve">”, </w:t>
+      </w:r>
+      <w:r>
+        <w:rPr>
+          <w:rFonts w:ascii="Times New Roman" w:hAnsi="Times New Roman" w:cs="Times New Roman"/>
+          <w:sz w:val="28"/>
+          <w:szCs w:val="28"/>
+        </w:rPr>
+        <w:t xml:space="preserve">and a sequence of keys as </w:t>
+      </w:r>
+      <w:r>
+        <w:rPr>
+          <w:rFonts w:ascii="Times New Roman" w:hAnsi="Times New Roman" w:cs="Times New Roman"/>
+          <w:sz w:val="28"/>
+          <w:szCs w:val="28"/>
+        </w:rPr>
+        <w:t>19, 27, 36, 10.</w:t>
+      </w:r>
+    </w:p>
+    <w:p>
+      <w:pPr>
+        <w:ind w:left="720"/>
+        <w:rPr>
+          <w:rFonts w:ascii="Times New Roman" w:hAnsi="Times New Roman" w:cs="Times New Roman"/>
+          <w:sz w:val="28"/>
+          <w:szCs w:val="28"/>
+        </w:rPr>
+      </w:pPr>
+    </w:p>
+    <w:bookmarkStart w:id="3" w:name="_MON_1690631027"/>
     <w:bookmarkEnd w:id="3"/>
     <w:p>
       <w:pPr>
@@ -5492,13 +5657,31 @@
           <w:sz w:val="28"/>
           <w:szCs w:val="28"/>
         </w:rPr>
-        <w:object w:dxaOrig="9468" w:dyaOrig="11070" w14:anchorId="265EB03C">
-          <v:shape id="_x0000_i1028" type="#_x0000_t75" style="width:473.4pt;height:553.5pt" o:ole="">
-            <v:imagedata r:id="rId17" o:title=""/>
+        <w:object w:dxaOrig="9450" w:dyaOrig="7271" w14:anchorId="157EC9CA">
+          <v:shape id="_x0000_i1028" type="#_x0000_t75" style="width:472.5pt;height:363.55pt" o:ole="">
+            <v:imagedata r:id="rId14" o:title=""/>
           </v:shape>
-          <o:OLEObject Type="Embed" ProgID="Word.OpenDocumentText.12" ShapeID="_x0000_i1028" DrawAspect="Content" ObjectID="_1690554492" r:id="rId18"/>
+          <o:OLEObject Type="Embed" ProgID="Word.OpenDocumentText.12" ShapeID="_x0000_i1028" DrawAspect="Content" ObjectID="_1690632652" r:id="rId15"/>
         </w:object>
       </w:r>
+    </w:p>
+    <w:p>
+      <w:pPr>
+        <w:rPr>
+          <w:rFonts w:ascii="Times New Roman" w:hAnsi="Times New Roman" w:cs="Times New Roman"/>
+          <w:sz w:val="28"/>
+          <w:szCs w:val="28"/>
+        </w:rPr>
+      </w:pPr>
+    </w:p>
+    <w:p>
+      <w:pPr>
+        <w:rPr>
+          <w:rFonts w:ascii="Times New Roman" w:hAnsi="Times New Roman" w:cs="Times New Roman"/>
+          <w:sz w:val="28"/>
+          <w:szCs w:val="28"/>
+        </w:rPr>
+      </w:pPr>
     </w:p>
     <w:p>
       <w:pPr>

</xml_diff>